<commit_message>
remove county from address page, fix templates
</commit_message>
<xml_diff>
--- a/docassemble/LAWVNameChange/data/templates/name_change_order.docx
+++ b/docassemble/LAWVNameChange/data/templates/name_change_order.docx
@@ -22,11 +22,19 @@
         <w:tab/>
       </w:r>
       <w:r>
-        <w:t xml:space="preserve">IN THE CIRCUIT COURT OF {{ </w:t>
+        <w:t xml:space="preserve">IN THE CIRCUIT COURT OF </w:t>
+      </w:r>
+      <w:proofErr w:type="gramStart"/>
+      <w:r>
+        <w:t xml:space="preserve">{{ </w:t>
       </w:r>
       <w:proofErr w:type="spellStart"/>
       <w:r>
-        <w:t>upper_county</w:t>
+        <w:t>upper</w:t>
+      </w:r>
+      <w:proofErr w:type="gramEnd"/>
+      <w:r>
+        <w:t>_county</w:t>
       </w:r>
       <w:proofErr w:type="spellEnd"/>
       <w:r>
@@ -79,12 +87,17 @@
         <w:pStyle w:val="Title"/>
         <w:jc w:val="left"/>
       </w:pPr>
+      <w:proofErr w:type="gramStart"/>
       <w:r>
         <w:t xml:space="preserve">{{ </w:t>
       </w:r>
       <w:proofErr w:type="spellStart"/>
       <w:r>
-        <w:t>p.name.full</w:t>
+        <w:t>p</w:t>
+      </w:r>
+      <w:proofErr w:type="gramEnd"/>
+      <w:r>
+        <w:t>.name.full</w:t>
       </w:r>
       <w:proofErr w:type="spellEnd"/>
       <w:r>
@@ -303,12 +316,25 @@
         </w:numPr>
         <w:spacing w:line="480" w:lineRule="auto"/>
       </w:pPr>
-      <w:r>
-        <w:t xml:space="preserve">Petitioner’s full name at birth was: {{ </w:t>
+      <w:proofErr w:type="gramStart"/>
+      <w:r>
+        <w:t>Petitioner’s</w:t>
+      </w:r>
+      <w:proofErr w:type="gramEnd"/>
+      <w:r>
+        <w:t xml:space="preserve"> full name at birth was: </w:t>
+      </w:r>
+      <w:proofErr w:type="gramStart"/>
+      <w:r>
+        <w:t xml:space="preserve">{{ </w:t>
       </w:r>
       <w:proofErr w:type="spellStart"/>
       <w:r>
-        <w:t>p.name.full</w:t>
+        <w:t>p</w:t>
+      </w:r>
+      <w:proofErr w:type="gramEnd"/>
+      <w:r>
+        <w:t>.name.full</w:t>
       </w:r>
       <w:proofErr w:type="spellEnd"/>
       <w:r>
@@ -338,11 +364,19 @@
         <w:spacing w:line="480" w:lineRule="auto"/>
       </w:pPr>
       <w:r>
-        <w:t xml:space="preserve">Petitioner’s full name at birth was: {{ </w:t>
+        <w:t xml:space="preserve">Petitioner’s full name at birth was: </w:t>
+      </w:r>
+      <w:proofErr w:type="gramStart"/>
+      <w:r>
+        <w:t xml:space="preserve">{{ </w:t>
       </w:r>
       <w:proofErr w:type="spellStart"/>
       <w:r>
-        <w:t>birth.name.full</w:t>
+        <w:t>birth.name</w:t>
+      </w:r>
+      <w:proofErr w:type="gramEnd"/>
+      <w:r>
+        <w:t>.full</w:t>
       </w:r>
       <w:proofErr w:type="spellEnd"/>
       <w:r>
@@ -378,11 +412,19 @@
         <w:spacing w:line="480" w:lineRule="auto"/>
       </w:pPr>
       <w:r>
-        <w:t xml:space="preserve">Petitioner was born on {{ </w:t>
+        <w:t xml:space="preserve">Petitioner was born on </w:t>
+      </w:r>
+      <w:proofErr w:type="gramStart"/>
+      <w:r>
+        <w:t xml:space="preserve">{{ </w:t>
       </w:r>
       <w:proofErr w:type="spellStart"/>
       <w:r>
-        <w:t>p.birthdate</w:t>
+        <w:t>p</w:t>
+      </w:r>
+      <w:proofErr w:type="gramEnd"/>
+      <w:r>
+        <w:t>.birthdate</w:t>
       </w:r>
       <w:proofErr w:type="spellEnd"/>
       <w:r>
@@ -390,9 +432,20 @@
       </w:r>
       <w:proofErr w:type="spellStart"/>
       <w:r>
+        <w:t>state_name</w:t>
+      </w:r>
+      <w:proofErr w:type="spellEnd"/>
+      <w:r>
+        <w:t>(</w:t>
+      </w:r>
+      <w:proofErr w:type="spellStart"/>
+      <w:r>
         <w:t>p.birth_state</w:t>
       </w:r>
       <w:proofErr w:type="spellEnd"/>
+      <w:r>
+        <w:t>)</w:t>
+      </w:r>
       <w:r>
         <w:t xml:space="preserve"> }} and is {{ </w:t>
       </w:r>
@@ -414,15 +467,25 @@
         </w:numPr>
         <w:spacing w:line="480" w:lineRule="auto"/>
       </w:pPr>
-      <w:r>
-        <w:t xml:space="preserve">Petitioner has been a bona fide resident of </w:t>
-      </w:r>
+      <w:proofErr w:type="gramStart"/>
+      <w:r>
+        <w:t>Petitioner</w:t>
+      </w:r>
+      <w:proofErr w:type="gramEnd"/>
+      <w:r>
+        <w:t xml:space="preserve"> has been a bona fide resident of </w:t>
+      </w:r>
+      <w:proofErr w:type="gramStart"/>
       <w:r>
         <w:t xml:space="preserve">{{ </w:t>
       </w:r>
       <w:proofErr w:type="spellStart"/>
       <w:r>
-        <w:t>p.address.county</w:t>
+        <w:t>p</w:t>
+      </w:r>
+      <w:proofErr w:type="gramEnd"/>
+      <w:r>
+        <w:t>.address.county</w:t>
       </w:r>
       <w:proofErr w:type="spellEnd"/>
       <w:r>
@@ -442,7 +505,15 @@
         <w:spacing w:line="480" w:lineRule="auto"/>
       </w:pPr>
       <w:r>
-        <w:t>This Court has jurisdiction and venue is proper.</w:t>
+        <w:t xml:space="preserve">This Court has jurisdiction and </w:t>
+      </w:r>
+      <w:proofErr w:type="gramStart"/>
+      <w:r>
+        <w:t>venue</w:t>
+      </w:r>
+      <w:proofErr w:type="gramEnd"/>
+      <w:r>
+        <w:t xml:space="preserve"> is proper.</w:t>
       </w:r>
     </w:p>
     <w:p>
@@ -466,12 +537,17 @@
         <w:spacing w:line="480" w:lineRule="auto"/>
         <w:ind w:left="720"/>
       </w:pPr>
+      <w:proofErr w:type="gramStart"/>
       <w:r>
         <w:t xml:space="preserve">{{ </w:t>
       </w:r>
       <w:proofErr w:type="spellStart"/>
       <w:r>
-        <w:t>change_reason</w:t>
+        <w:t>change</w:t>
+      </w:r>
+      <w:proofErr w:type="gramEnd"/>
+      <w:r>
+        <w:t>_reason</w:t>
       </w:r>
       <w:proofErr w:type="spellEnd"/>
       <w:r>
@@ -551,8 +627,13 @@
         </w:numPr>
         <w:spacing w:line="480" w:lineRule="auto"/>
       </w:pPr>
-      <w:r>
-        <w:t>Petitioner is not a convicted felon in any jurisdiction.</w:t>
+      <w:proofErr w:type="gramStart"/>
+      <w:r>
+        <w:t>Petitioner</w:t>
+      </w:r>
+      <w:proofErr w:type="gramEnd"/>
+      <w:r>
+        <w:t xml:space="preserve"> is not a convicted felon in any jurisdiction.</w:t>
       </w:r>
     </w:p>
     <w:p>
@@ -590,11 +671,19 @@
         <w:t>ADJUDGED, ORDERED, AND DECREED</w:t>
       </w:r>
       <w:r>
-        <w:t xml:space="preserve"> that the name of the Petitioner, {{ </w:t>
+        <w:t xml:space="preserve"> that the name of the Petitioner, </w:t>
+      </w:r>
+      <w:proofErr w:type="gramStart"/>
+      <w:r>
+        <w:t xml:space="preserve">{{ </w:t>
       </w:r>
       <w:proofErr w:type="spellStart"/>
       <w:r>
-        <w:t>p.name.full</w:t>
+        <w:t>p</w:t>
+      </w:r>
+      <w:proofErr w:type="gramEnd"/>
+      <w:r>
+        <w:t>.name.full</w:t>
       </w:r>
       <w:proofErr w:type="spellEnd"/>
       <w:r>
@@ -664,6 +753,7 @@
       <w:pPr>
         <w:jc w:val="center"/>
       </w:pPr>
+      <w:proofErr w:type="gramStart"/>
       <w:r>
         <w:t xml:space="preserve">{{ </w:t>
       </w:r>
@@ -672,7 +762,11 @@
         <w:t>new_name.</w:t>
       </w:r>
       <w:r>
-        <w:t>name.</w:t>
+        <w:t>name</w:t>
+      </w:r>
+      <w:proofErr w:type="gramEnd"/>
+      <w:r>
+        <w:t>.</w:t>
       </w:r>
       <w:r>
         <w:t>full</w:t>
@@ -689,12 +783,17 @@
       <w:pPr>
         <w:jc w:val="center"/>
       </w:pPr>
+      <w:proofErr w:type="gramStart"/>
       <w:r>
         <w:t xml:space="preserve">{{ </w:t>
       </w:r>
       <w:proofErr w:type="spellStart"/>
       <w:r>
-        <w:t>p.address.line_one</w:t>
+        <w:t>p</w:t>
+      </w:r>
+      <w:proofErr w:type="gramEnd"/>
+      <w:r>
+        <w:t>.address.line_one</w:t>
       </w:r>
       <w:proofErr w:type="spellEnd"/>
       <w:r>
@@ -705,12 +804,17 @@
       <w:pPr>
         <w:jc w:val="center"/>
       </w:pPr>
+      <w:proofErr w:type="gramStart"/>
       <w:r>
         <w:t xml:space="preserve">{{ </w:t>
       </w:r>
       <w:proofErr w:type="spellStart"/>
       <w:r>
-        <w:t>p.address.line_two</w:t>
+        <w:t>p</w:t>
+      </w:r>
+      <w:proofErr w:type="gramEnd"/>
+      <w:r>
+        <w:t>.address.line_two</w:t>
       </w:r>
       <w:proofErr w:type="spellEnd"/>
       <w:r>
@@ -732,7 +836,15 @@
         <w:spacing w:line="480" w:lineRule="auto"/>
       </w:pPr>
       <w:r>
-        <w:t>ENTERED this ______ day of  _____________________, 20___.</w:t>
+        <w:t xml:space="preserve">ENTERED this ______ day </w:t>
+      </w:r>
+      <w:proofErr w:type="gramStart"/>
+      <w:r>
+        <w:t>of  _</w:t>
+      </w:r>
+      <w:proofErr w:type="gramEnd"/>
+      <w:r>
+        <w:t>____________________, 20___.</w:t>
       </w:r>
     </w:p>
     <w:p>
@@ -1956,21 +2068,6 @@
 </file>
 
 <file path=customXml/item1.xml><?xml version="1.0" encoding="utf-8"?>
-<p:properties xmlns:p="http://schemas.microsoft.com/office/2006/metadata/properties" xmlns:xsi="http://www.w3.org/2001/XMLSchema-instance" xmlns:pc="http://schemas.microsoft.com/office/infopath/2007/PartnerControls">
-  <documentManagement/>
-</p:properties>
-</file>
-
-<file path=customXml/item2.xml><?xml version="1.0" encoding="utf-8"?>
-<?mso-contentType ?>
-<FormTemplates xmlns="http://schemas.microsoft.com/sharepoint/v3/contenttype/forms">
-  <Display>DocumentLibraryForm</Display>
-  <Edit>DocumentLibraryForm</Edit>
-  <New>DocumentLibraryForm</New>
-</FormTemplates>
-</file>
-
-<file path=customXml/item3.xml><?xml version="1.0" encoding="utf-8"?>
 <ct:contentTypeSchema xmlns:ct="http://schemas.microsoft.com/office/2006/metadata/contentType" xmlns:ma="http://schemas.microsoft.com/office/2006/metadata/properties/metaAttributes" ct:_="" ma:_="" ma:contentTypeName="Document" ma:contentTypeID="0x010100DD79509417B8DA4FA74332B50BFBF7B8" ma:contentTypeVersion="13" ma:contentTypeDescription="Create a new document." ma:contentTypeScope="" ma:versionID="eb87120df714496bddb5a9b7c6bd8142">
   <xsd:schema xmlns:xsd="http://www.w3.org/2001/XMLSchema" xmlns:xs="http://www.w3.org/2001/XMLSchema" xmlns:p="http://schemas.microsoft.com/office/2006/metadata/properties" xmlns:ns3="66782451-e7d4-4fb3-ab7a-a3ae7a2a1886" xmlns:ns4="ec3bc44c-c732-4749-a59f-cbe6411a760f" targetNamespace="http://schemas.microsoft.com/office/2006/metadata/properties" ma:root="true" ma:fieldsID="1847962b46adecc8eb8f6e41e8f5ff12" ns3:_="" ns4:_="">
     <xsd:import namespace="66782451-e7d4-4fb3-ab7a-a3ae7a2a1886"/>
@@ -2193,24 +2290,22 @@
 </ct:contentTypeSchema>
 </file>
 
-<file path=customXml/itemProps1.xml><?xml version="1.0" encoding="utf-8"?>
-<ds:datastoreItem xmlns:ds="http://schemas.openxmlformats.org/officeDocument/2006/customXml" ds:itemID="{9940E4BB-8E92-4715-9560-DD87FA8E21AB}">
-  <ds:schemaRefs>
-    <ds:schemaRef ds:uri="http://schemas.microsoft.com/office/2006/metadata/properties"/>
-    <ds:schemaRef ds:uri="http://schemas.microsoft.com/office/infopath/2007/PartnerControls"/>
-  </ds:schemaRefs>
-</ds:datastoreItem>
+<file path=customXml/item2.xml><?xml version="1.0" encoding="utf-8"?>
+<?mso-contentType ?>
+<FormTemplates xmlns="http://schemas.microsoft.com/sharepoint/v3/contenttype/forms">
+  <Display>DocumentLibraryForm</Display>
+  <Edit>DocumentLibraryForm</Edit>
+  <New>DocumentLibraryForm</New>
+</FormTemplates>
 </file>
 
-<file path=customXml/itemProps2.xml><?xml version="1.0" encoding="utf-8"?>
-<ds:datastoreItem xmlns:ds="http://schemas.openxmlformats.org/officeDocument/2006/customXml" ds:itemID="{4D921022-4D70-49F5-8B0E-24D76C200700}">
-  <ds:schemaRefs>
-    <ds:schemaRef ds:uri="http://schemas.microsoft.com/sharepoint/v3/contenttype/forms"/>
-  </ds:schemaRefs>
-</ds:datastoreItem>
+<file path=customXml/item3.xml><?xml version="1.0" encoding="utf-8"?>
+<p:properties xmlns:p="http://schemas.microsoft.com/office/2006/metadata/properties" xmlns:xsi="http://www.w3.org/2001/XMLSchema-instance" xmlns:pc="http://schemas.microsoft.com/office/infopath/2007/PartnerControls">
+  <documentManagement/>
+</p:properties>
 </file>
 
-<file path=customXml/itemProps3.xml><?xml version="1.0" encoding="utf-8"?>
+<file path=customXml/itemProps1.xml><?xml version="1.0" encoding="utf-8"?>
 <ds:datastoreItem xmlns:ds="http://schemas.openxmlformats.org/officeDocument/2006/customXml" ds:itemID="{9DE21333-E7F7-456A-8136-90206B093D7F}">
   <ds:schemaRefs>
     <ds:schemaRef ds:uri="http://schemas.microsoft.com/office/2006/metadata/contentType"/>
@@ -2227,4 +2322,21 @@
     <ds:schemaRef ds:uri="http://schemas.microsoft.com/internal/obd"/>
   </ds:schemaRefs>
 </ds:datastoreItem>
+</file>
+
+<file path=customXml/itemProps2.xml><?xml version="1.0" encoding="utf-8"?>
+<ds:datastoreItem xmlns:ds="http://schemas.openxmlformats.org/officeDocument/2006/customXml" ds:itemID="{4D921022-4D70-49F5-8B0E-24D76C200700}">
+  <ds:schemaRefs>
+    <ds:schemaRef ds:uri="http://schemas.microsoft.com/sharepoint/v3/contenttype/forms"/>
+  </ds:schemaRefs>
+</ds:datastoreItem>
+</file>
+
+<file path=customXml/itemProps3.xml><?xml version="1.0" encoding="utf-8"?>
+<ds:datastoreItem xmlns:ds="http://schemas.openxmlformats.org/officeDocument/2006/customXml" ds:itemID="{9940E4BB-8E92-4715-9560-DD87FA8E21AB}">
+  <ds:schemaRefs>
+    <ds:schemaRef ds:uri="http://schemas.microsoft.com/office/2006/metadata/properties"/>
+    <ds:schemaRef ds:uri="http://schemas.microsoft.com/office/infopath/2007/PartnerControls"/>
+  </ds:schemaRefs>
+</ds:datastoreItem>
 </file>
</xml_diff>

<commit_message>
template updates, suppress autofill, fix civil case information statement
</commit_message>
<xml_diff>
--- a/docassemble/LAWVNameChange/data/templates/name_change_order.docx
+++ b/docassemble/LAWVNameChange/data/templates/name_change_order.docx
@@ -16,29 +16,10 @@
         <w:fldChar w:fldCharType="end"/>
       </w:r>
       <w:r>
-        <w:rPr>
-          <w:rFonts w:ascii="Galliard BT" w:hAnsi="Galliard BT"/>
-        </w:rPr>
-        <w:tab/>
-      </w:r>
-      <w:r>
-        <w:t xml:space="preserve">IN THE CIRCUIT COURT OF </w:t>
-      </w:r>
-      <w:proofErr w:type="gramStart"/>
-      <w:r>
-        <w:t xml:space="preserve">{{ </w:t>
-      </w:r>
-      <w:proofErr w:type="spellStart"/>
-      <w:r>
-        <w:t>upper</w:t>
-      </w:r>
-      <w:proofErr w:type="gramEnd"/>
-      <w:r>
-        <w:t>_county</w:t>
-      </w:r>
-      <w:proofErr w:type="spellEnd"/>
-      <w:r>
-        <w:t xml:space="preserve"> }} COUNTY, WEST VIRGINIA</w:t>
+        <w:t>I</w:t>
+      </w:r>
+      <w:r>
+        <w:t>N THE CIRCUIT COURT OF {{ upper_county }} COUNTY, WEST VIRGINIA</w:t>
       </w:r>
     </w:p>
     <w:p>
@@ -87,21 +68,8 @@
         <w:pStyle w:val="Title"/>
         <w:jc w:val="left"/>
       </w:pPr>
-      <w:proofErr w:type="gramStart"/>
-      <w:r>
-        <w:t xml:space="preserve">{{ </w:t>
-      </w:r>
-      <w:proofErr w:type="spellStart"/>
-      <w:r>
-        <w:t>p</w:t>
-      </w:r>
-      <w:proofErr w:type="gramEnd"/>
-      <w:r>
-        <w:t>.name.full</w:t>
-      </w:r>
-      <w:proofErr w:type="spellEnd"/>
-      <w:r>
-        <w:t>(middle=”full”) }}</w:t>
+      <w:r>
+        <w:t>{{ p.name.full(middle=”full”) }}</w:t>
       </w:r>
     </w:p>
     <w:p>
@@ -167,21 +135,7 @@
         <w:rPr>
           <w:szCs w:val="24"/>
         </w:rPr>
-        <w:t xml:space="preserve">, {{ </w:t>
-      </w:r>
-      <w:proofErr w:type="spellStart"/>
-      <w:r>
-        <w:rPr>
-          <w:szCs w:val="24"/>
-        </w:rPr>
-        <w:t>p.name.full</w:t>
-      </w:r>
-      <w:proofErr w:type="spellEnd"/>
-      <w:r>
-        <w:rPr>
-          <w:szCs w:val="24"/>
-        </w:rPr>
-        <w:t>(middle=”full”) }}</w:t>
+        <w:t>, {{ p.name.full(middle=”full”) }}</w:t>
       </w:r>
       <w:r>
         <w:rPr>
@@ -296,15 +250,7 @@
         <w:spacing w:line="480" w:lineRule="auto"/>
       </w:pPr>
       <w:r>
-        <w:t xml:space="preserve">{%p if </w:t>
-      </w:r>
-      <w:proofErr w:type="spellStart"/>
-      <w:r>
-        <w:t>name_at_birth</w:t>
-      </w:r>
-      <w:proofErr w:type="spellEnd"/>
-      <w:r>
-        <w:t xml:space="preserve"> %}</w:t>
+        <w:t>{%p if name_at_birth %}</w:t>
       </w:r>
     </w:p>
     <w:p>
@@ -316,29 +262,8 @@
         </w:numPr>
         <w:spacing w:line="480" w:lineRule="auto"/>
       </w:pPr>
-      <w:proofErr w:type="gramStart"/>
-      <w:r>
-        <w:t>Petitioner’s</w:t>
-      </w:r>
-      <w:proofErr w:type="gramEnd"/>
-      <w:r>
-        <w:t xml:space="preserve"> full name at birth was: </w:t>
-      </w:r>
-      <w:proofErr w:type="gramStart"/>
-      <w:r>
-        <w:t xml:space="preserve">{{ </w:t>
-      </w:r>
-      <w:proofErr w:type="spellStart"/>
-      <w:r>
-        <w:t>p</w:t>
-      </w:r>
-      <w:proofErr w:type="gramEnd"/>
-      <w:r>
-        <w:t>.name.full</w:t>
-      </w:r>
-      <w:proofErr w:type="spellEnd"/>
-      <w:r>
-        <w:t>(middle=”full”) }}.</w:t>
+      <w:r>
+        <w:t>Petitioner’s full name at birth was: {{ p.name.full(middle=”full”) }}.</w:t>
       </w:r>
     </w:p>
     <w:p>
@@ -364,23 +289,7 @@
         <w:spacing w:line="480" w:lineRule="auto"/>
       </w:pPr>
       <w:r>
-        <w:t xml:space="preserve">Petitioner’s full name at birth was: </w:t>
-      </w:r>
-      <w:proofErr w:type="gramStart"/>
-      <w:r>
-        <w:t xml:space="preserve">{{ </w:t>
-      </w:r>
-      <w:proofErr w:type="spellStart"/>
-      <w:r>
-        <w:t>birth.name</w:t>
-      </w:r>
-      <w:proofErr w:type="gramEnd"/>
-      <w:r>
-        <w:t>.full</w:t>
-      </w:r>
-      <w:proofErr w:type="spellEnd"/>
-      <w:r>
-        <w:t>(middle=”full</w:t>
+        <w:t>Petitioner’s full name at birth was: {{ birth.name.full(middle=”full</w:t>
       </w:r>
       <w:r>
         <w:t>”</w:t>
@@ -412,50 +321,31 @@
         <w:spacing w:line="480" w:lineRule="auto"/>
       </w:pPr>
       <w:r>
-        <w:t xml:space="preserve">Petitioner was born on </w:t>
-      </w:r>
-      <w:proofErr w:type="gramStart"/>
-      <w:r>
-        <w:t xml:space="preserve">{{ </w:t>
-      </w:r>
-      <w:proofErr w:type="spellStart"/>
-      <w:r>
-        <w:t>p</w:t>
-      </w:r>
-      <w:proofErr w:type="gramEnd"/>
-      <w:r>
-        <w:t>.birthdate</w:t>
-      </w:r>
-      <w:proofErr w:type="spellEnd"/>
-      <w:r>
-        <w:t xml:space="preserve"> }} in the state of {{ </w:t>
-      </w:r>
-      <w:proofErr w:type="spellStart"/>
-      <w:r>
-        <w:t>state_name</w:t>
-      </w:r>
-      <w:proofErr w:type="spellEnd"/>
-      <w:r>
-        <w:t>(</w:t>
-      </w:r>
-      <w:proofErr w:type="spellStart"/>
+        <w:t>Petitioner was born on {{ p.birthdate }}</w:t>
+      </w:r>
+      <w:r>
+        <w:t>,</w:t>
+      </w:r>
+      <w:r>
+        <w:t xml:space="preserve"> in the state of {{ </w:t>
+      </w:r>
+      <w:r>
+        <w:t>state_name(</w:t>
+      </w:r>
       <w:r>
         <w:t>p.birth_state</w:t>
       </w:r>
-      <w:proofErr w:type="spellEnd"/>
       <w:r>
         <w:t>)</w:t>
       </w:r>
       <w:r>
-        <w:t xml:space="preserve"> }} and is {{ </w:t>
-      </w:r>
-      <w:proofErr w:type="spellStart"/>
-      <w:r>
-        <w:t>p.age_in_years</w:t>
-      </w:r>
-      <w:proofErr w:type="spellEnd"/>
-      <w:r>
-        <w:t>() }} years old.</w:t>
+        <w:t xml:space="preserve"> }}</w:t>
+      </w:r>
+      <w:r>
+        <w:t>,</w:t>
+      </w:r>
+      <w:r>
+        <w:t xml:space="preserve"> and is {{ p.age_in_years() }} years old.</w:t>
       </w:r>
     </w:p>
     <w:p>
@@ -467,32 +357,20 @@
         </w:numPr>
         <w:spacing w:line="480" w:lineRule="auto"/>
       </w:pPr>
-      <w:proofErr w:type="gramStart"/>
-      <w:r>
-        <w:t>Petitioner</w:t>
-      </w:r>
-      <w:proofErr w:type="gramEnd"/>
-      <w:r>
-        <w:t xml:space="preserve"> has been a bona fide resident of </w:t>
-      </w:r>
-      <w:proofErr w:type="gramStart"/>
-      <w:r>
-        <w:t xml:space="preserve">{{ </w:t>
-      </w:r>
-      <w:proofErr w:type="spellStart"/>
-      <w:r>
-        <w:t>p</w:t>
-      </w:r>
-      <w:proofErr w:type="gramEnd"/>
-      <w:r>
-        <w:t>.address.county</w:t>
-      </w:r>
-      <w:proofErr w:type="spellEnd"/>
-      <w:r>
-        <w:t xml:space="preserve"> }} County</w:t>
-      </w:r>
-      <w:r>
-        <w:t>, West Virginia for at least one year prior to the filing of this petition.</w:t>
+      <w:r>
+        <w:t xml:space="preserve">Petitioner has been a bona fide resident of </w:t>
+      </w:r>
+      <w:r>
+        <w:t>{{ p.address.county }} County</w:t>
+      </w:r>
+      <w:r>
+        <w:t>, West Virginia</w:t>
+      </w:r>
+      <w:r>
+        <w:t>,</w:t>
+      </w:r>
+      <w:r>
+        <w:t xml:space="preserve"> for at least one year prior to the filing of this petition.</w:t>
       </w:r>
     </w:p>
     <w:p>
@@ -505,15 +383,7 @@
         <w:spacing w:line="480" w:lineRule="auto"/>
       </w:pPr>
       <w:r>
-        <w:t xml:space="preserve">This Court has jurisdiction and </w:t>
-      </w:r>
-      <w:proofErr w:type="gramStart"/>
-      <w:r>
-        <w:t>venue</w:t>
-      </w:r>
-      <w:proofErr w:type="gramEnd"/>
-      <w:r>
-        <w:t xml:space="preserve"> is proper.</w:t>
+        <w:t>This Court has jurisdiction and venue is proper.</w:t>
       </w:r>
     </w:p>
     <w:p>
@@ -537,21 +407,8 @@
         <w:spacing w:line="480" w:lineRule="auto"/>
         <w:ind w:left="720"/>
       </w:pPr>
-      <w:proofErr w:type="gramStart"/>
-      <w:r>
-        <w:t xml:space="preserve">{{ </w:t>
-      </w:r>
-      <w:proofErr w:type="spellStart"/>
-      <w:r>
-        <w:t>change</w:t>
-      </w:r>
-      <w:proofErr w:type="gramEnd"/>
-      <w:r>
-        <w:t>_reason</w:t>
-      </w:r>
-      <w:proofErr w:type="spellEnd"/>
-      <w:r>
-        <w:t xml:space="preserve"> }}</w:t>
+      <w:r>
+        <w:t>{{ change_reason }}</w:t>
       </w:r>
     </w:p>
     <w:p>
@@ -627,13 +484,8 @@
         </w:numPr>
         <w:spacing w:line="480" w:lineRule="auto"/>
       </w:pPr>
-      <w:proofErr w:type="gramStart"/>
-      <w:r>
-        <w:t>Petitioner</w:t>
-      </w:r>
-      <w:proofErr w:type="gramEnd"/>
-      <w:r>
-        <w:t xml:space="preserve"> is not a convicted felon in any jurisdiction.</w:t>
+      <w:r>
+        <w:t>Petitioner is not a convicted felon in any jurisdiction.</w:t>
       </w:r>
     </w:p>
     <w:p>
@@ -671,23 +523,7 @@
         <w:t>ADJUDGED, ORDERED, AND DECREED</w:t>
       </w:r>
       <w:r>
-        <w:t xml:space="preserve"> that the name of the Petitioner, </w:t>
-      </w:r>
-      <w:proofErr w:type="gramStart"/>
-      <w:r>
-        <w:t xml:space="preserve">{{ </w:t>
-      </w:r>
-      <w:proofErr w:type="spellStart"/>
-      <w:r>
-        <w:t>p</w:t>
-      </w:r>
-      <w:proofErr w:type="gramEnd"/>
-      <w:r>
-        <w:t>.name.full</w:t>
-      </w:r>
-      <w:proofErr w:type="spellEnd"/>
-      <w:r>
-        <w:t xml:space="preserve">(middle=”full”) }}, is hereby changed to </w:t>
+        <w:t xml:space="preserve"> that the name of the Petitioner, {{ p.name.full(middle=”full”) }}, is hereby changed to </w:t>
       </w:r>
       <w:r>
         <w:rPr>
@@ -696,7 +532,6 @@
         </w:rPr>
         <w:t xml:space="preserve">{{ </w:t>
       </w:r>
-      <w:proofErr w:type="spellStart"/>
       <w:r>
         <w:rPr>
           <w:b/>
@@ -716,21 +551,13 @@
           <w:b/>
           <w:bCs/>
         </w:rPr>
-        <w:t>full</w:t>
-      </w:r>
-      <w:proofErr w:type="spellEnd"/>
+        <w:t xml:space="preserve">full(middle=”full”) </w:t>
+      </w:r>
       <w:r>
         <w:rPr>
           <w:b/>
           <w:bCs/>
         </w:rPr>
-        <w:t xml:space="preserve">(middle=”full”) </w:t>
-      </w:r>
-      <w:r>
-        <w:rPr>
-          <w:b/>
-          <w:bCs/>
-        </w:rPr>
         <w:t>}}</w:t>
       </w:r>
       <w:r>
@@ -753,27 +580,17 @@
       <w:pPr>
         <w:jc w:val="center"/>
       </w:pPr>
-      <w:proofErr w:type="gramStart"/>
       <w:r>
         <w:t xml:space="preserve">{{ </w:t>
       </w:r>
-      <w:proofErr w:type="spellStart"/>
       <w:r>
         <w:t>new_name.</w:t>
       </w:r>
       <w:r>
-        <w:t>name</w:t>
-      </w:r>
-      <w:proofErr w:type="gramEnd"/>
-      <w:r>
-        <w:t>.</w:t>
-      </w:r>
-      <w:r>
-        <w:t>full</w:t>
-      </w:r>
-      <w:proofErr w:type="spellEnd"/>
-      <w:r>
-        <w:t>(middle=”full”)</w:t>
+        <w:t>name.</w:t>
+      </w:r>
+      <w:r>
+        <w:t>full(middle=”full”)</w:t>
       </w:r>
       <w:r>
         <w:t xml:space="preserve"> }}</w:t>
@@ -783,42 +600,16 @@
       <w:pPr>
         <w:jc w:val="center"/>
       </w:pPr>
-      <w:proofErr w:type="gramStart"/>
-      <w:r>
-        <w:t xml:space="preserve">{{ </w:t>
-      </w:r>
-      <w:proofErr w:type="spellStart"/>
-      <w:r>
-        <w:t>p</w:t>
-      </w:r>
-      <w:proofErr w:type="gramEnd"/>
-      <w:r>
-        <w:t>.address.line_one</w:t>
-      </w:r>
-      <w:proofErr w:type="spellEnd"/>
-      <w:r>
-        <w:t>() }}</w:t>
+      <w:r>
+        <w:t>{{ p.address.line_one() }}</w:t>
       </w:r>
     </w:p>
     <w:p>
       <w:pPr>
         <w:jc w:val="center"/>
       </w:pPr>
-      <w:proofErr w:type="gramStart"/>
-      <w:r>
-        <w:t xml:space="preserve">{{ </w:t>
-      </w:r>
-      <w:proofErr w:type="spellStart"/>
-      <w:r>
-        <w:t>p</w:t>
-      </w:r>
-      <w:proofErr w:type="gramEnd"/>
-      <w:r>
-        <w:t>.address.line_two</w:t>
-      </w:r>
-      <w:proofErr w:type="spellEnd"/>
-      <w:r>
-        <w:t>() }}</w:t>
+      <w:r>
+        <w:t>{{ p.address.line_two() }}</w:t>
       </w:r>
     </w:p>
     <w:p>
@@ -836,15 +627,7 @@
         <w:spacing w:line="480" w:lineRule="auto"/>
       </w:pPr>
       <w:r>
-        <w:t xml:space="preserve">ENTERED this ______ day </w:t>
-      </w:r>
-      <w:proofErr w:type="gramStart"/>
-      <w:r>
-        <w:t>of  _</w:t>
-      </w:r>
-      <w:proofErr w:type="gramEnd"/>
-      <w:r>
-        <w:t>____________________, 20___.</w:t>
+        <w:t>ENTERED this ______ day of  _____________________, 20___.</w:t>
       </w:r>
     </w:p>
     <w:p>
@@ -2068,6 +1851,21 @@
 </file>
 
 <file path=customXml/item1.xml><?xml version="1.0" encoding="utf-8"?>
+<p:properties xmlns:p="http://schemas.microsoft.com/office/2006/metadata/properties" xmlns:xsi="http://www.w3.org/2001/XMLSchema-instance" xmlns:pc="http://schemas.microsoft.com/office/infopath/2007/PartnerControls">
+  <documentManagement/>
+</p:properties>
+</file>
+
+<file path=customXml/item2.xml><?xml version="1.0" encoding="utf-8"?>
+<?mso-contentType ?>
+<FormTemplates xmlns="http://schemas.microsoft.com/sharepoint/v3/contenttype/forms">
+  <Display>DocumentLibraryForm</Display>
+  <Edit>DocumentLibraryForm</Edit>
+  <New>DocumentLibraryForm</New>
+</FormTemplates>
+</file>
+
+<file path=customXml/item3.xml><?xml version="1.0" encoding="utf-8"?>
 <ct:contentTypeSchema xmlns:ct="http://schemas.microsoft.com/office/2006/metadata/contentType" xmlns:ma="http://schemas.microsoft.com/office/2006/metadata/properties/metaAttributes" ct:_="" ma:_="" ma:contentTypeName="Document" ma:contentTypeID="0x010100DD79509417B8DA4FA74332B50BFBF7B8" ma:contentTypeVersion="13" ma:contentTypeDescription="Create a new document." ma:contentTypeScope="" ma:versionID="eb87120df714496bddb5a9b7c6bd8142">
   <xsd:schema xmlns:xsd="http://www.w3.org/2001/XMLSchema" xmlns:xs="http://www.w3.org/2001/XMLSchema" xmlns:p="http://schemas.microsoft.com/office/2006/metadata/properties" xmlns:ns3="66782451-e7d4-4fb3-ab7a-a3ae7a2a1886" xmlns:ns4="ec3bc44c-c732-4749-a59f-cbe6411a760f" targetNamespace="http://schemas.microsoft.com/office/2006/metadata/properties" ma:root="true" ma:fieldsID="1847962b46adecc8eb8f6e41e8f5ff12" ns3:_="" ns4:_="">
     <xsd:import namespace="66782451-e7d4-4fb3-ab7a-a3ae7a2a1886"/>
@@ -2290,22 +2088,24 @@
 </ct:contentTypeSchema>
 </file>
 
-<file path=customXml/item2.xml><?xml version="1.0" encoding="utf-8"?>
-<?mso-contentType ?>
-<FormTemplates xmlns="http://schemas.microsoft.com/sharepoint/v3/contenttype/forms">
-  <Display>DocumentLibraryForm</Display>
-  <Edit>DocumentLibraryForm</Edit>
-  <New>DocumentLibraryForm</New>
-</FormTemplates>
+<file path=customXml/itemProps1.xml><?xml version="1.0" encoding="utf-8"?>
+<ds:datastoreItem xmlns:ds="http://schemas.openxmlformats.org/officeDocument/2006/customXml" ds:itemID="{9940E4BB-8E92-4715-9560-DD87FA8E21AB}">
+  <ds:schemaRefs>
+    <ds:schemaRef ds:uri="http://schemas.microsoft.com/office/2006/metadata/properties"/>
+    <ds:schemaRef ds:uri="http://schemas.microsoft.com/office/infopath/2007/PartnerControls"/>
+  </ds:schemaRefs>
+</ds:datastoreItem>
 </file>
 
-<file path=customXml/item3.xml><?xml version="1.0" encoding="utf-8"?>
-<p:properties xmlns:p="http://schemas.microsoft.com/office/2006/metadata/properties" xmlns:xsi="http://www.w3.org/2001/XMLSchema-instance" xmlns:pc="http://schemas.microsoft.com/office/infopath/2007/PartnerControls">
-  <documentManagement/>
-</p:properties>
+<file path=customXml/itemProps2.xml><?xml version="1.0" encoding="utf-8"?>
+<ds:datastoreItem xmlns:ds="http://schemas.openxmlformats.org/officeDocument/2006/customXml" ds:itemID="{4D921022-4D70-49F5-8B0E-24D76C200700}">
+  <ds:schemaRefs>
+    <ds:schemaRef ds:uri="http://schemas.microsoft.com/sharepoint/v3/contenttype/forms"/>
+  </ds:schemaRefs>
+</ds:datastoreItem>
 </file>
 
-<file path=customXml/itemProps1.xml><?xml version="1.0" encoding="utf-8"?>
+<file path=customXml/itemProps3.xml><?xml version="1.0" encoding="utf-8"?>
 <ds:datastoreItem xmlns:ds="http://schemas.openxmlformats.org/officeDocument/2006/customXml" ds:itemID="{9DE21333-E7F7-456A-8136-90206B093D7F}">
   <ds:schemaRefs>
     <ds:schemaRef ds:uri="http://schemas.microsoft.com/office/2006/metadata/contentType"/>
@@ -2322,21 +2122,4 @@
     <ds:schemaRef ds:uri="http://schemas.microsoft.com/internal/obd"/>
   </ds:schemaRefs>
 </ds:datastoreItem>
-</file>
-
-<file path=customXml/itemProps2.xml><?xml version="1.0" encoding="utf-8"?>
-<ds:datastoreItem xmlns:ds="http://schemas.openxmlformats.org/officeDocument/2006/customXml" ds:itemID="{4D921022-4D70-49F5-8B0E-24D76C200700}">
-  <ds:schemaRefs>
-    <ds:schemaRef ds:uri="http://schemas.microsoft.com/sharepoint/v3/contenttype/forms"/>
-  </ds:schemaRefs>
-</ds:datastoreItem>
-</file>
-
-<file path=customXml/itemProps3.xml><?xml version="1.0" encoding="utf-8"?>
-<ds:datastoreItem xmlns:ds="http://schemas.openxmlformats.org/officeDocument/2006/customXml" ds:itemID="{9940E4BB-8E92-4715-9560-DD87FA8E21AB}">
-  <ds:schemaRefs>
-    <ds:schemaRef ds:uri="http://schemas.microsoft.com/office/2006/metadata/properties"/>
-    <ds:schemaRef ds:uri="http://schemas.microsoft.com/office/infopath/2007/PartnerControls"/>
-  </ds:schemaRefs>
-</ds:datastoreItem>
 </file>
</xml_diff>